<commit_message>
finished daily scrum s1b
</commit_message>
<xml_diff>
--- a/homework/sprint1/scrum-anthony Daily Scrum S1a.docx
+++ b/homework/sprint1/scrum-anthony Daily Scrum S1a.docx
@@ -251,23 +251,7 @@
           <w:sz w:val="24"/>
           <w:szCs w:val="24"/>
         </w:rPr>
-        <w:t xml:space="preserve"> multiple </w:t>
-      </w:r>
-      <w:proofErr w:type="spellStart"/>
-      <w:r>
-        <w:rPr>
-          <w:sz w:val="24"/>
-          <w:szCs w:val="24"/>
-        </w:rPr>
-        <w:t>Jupyter</w:t>
-      </w:r>
-      <w:proofErr w:type="spellEnd"/>
-      <w:r>
-        <w:rPr>
-          <w:sz w:val="24"/>
-          <w:szCs w:val="24"/>
-        </w:rPr>
-        <w:t xml:space="preserve"> Notebook</w:t>
+        <w:t xml:space="preserve"> multiple Jupyter Notebook</w:t>
       </w:r>
       <w:r>
         <w:rPr>
@@ -477,46 +461,14 @@
           <w:sz w:val="24"/>
           <w:szCs w:val="24"/>
         </w:rPr>
-        <w:t xml:space="preserve">through these folders Activities “Solved” for complete working Data Science programs. Here’s a link for an example. This is a </w:t>
-      </w:r>
-      <w:proofErr w:type="spellStart"/>
-      <w:r>
-        <w:rPr>
-          <w:sz w:val="24"/>
-          <w:szCs w:val="24"/>
-        </w:rPr>
-        <w:t>Jupyter</w:t>
-      </w:r>
-      <w:proofErr w:type="spellEnd"/>
-      <w:r>
-        <w:rPr>
-          <w:sz w:val="24"/>
-          <w:szCs w:val="24"/>
-        </w:rPr>
-        <w:t xml:space="preserve"> Notebook</w:t>
-      </w:r>
-      <w:r>
-        <w:rPr>
-          <w:sz w:val="24"/>
-          <w:szCs w:val="24"/>
-        </w:rPr>
-        <w:t>, (“.</w:t>
-      </w:r>
-      <w:proofErr w:type="spellStart"/>
-      <w:r>
-        <w:rPr>
-          <w:sz w:val="24"/>
-          <w:szCs w:val="24"/>
-        </w:rPr>
-        <w:t>ipynb</w:t>
-      </w:r>
-      <w:proofErr w:type="spellEnd"/>
-      <w:r>
-        <w:rPr>
-          <w:sz w:val="24"/>
-          <w:szCs w:val="24"/>
-        </w:rPr>
-        <w:t xml:space="preserve">”) </w:t>
+        <w:t>through these folders Activities “Solved” for complete working Data Science programs. Here’s a link for an example. This is a Jupyter Notebook</w:t>
+      </w:r>
+      <w:r>
+        <w:rPr>
+          <w:sz w:val="24"/>
+          <w:szCs w:val="24"/>
+        </w:rPr>
+        <w:t xml:space="preserve">, (“.ipynb”) </w:t>
       </w:r>
       <w:r>
         <w:rPr>
@@ -566,23 +518,7 @@
           <w:sz w:val="24"/>
           <w:szCs w:val="24"/>
         </w:rPr>
-        <w:t xml:space="preserve">Helped team install Anaconda and establish working directory for </w:t>
-      </w:r>
-      <w:proofErr w:type="spellStart"/>
-      <w:r>
-        <w:rPr>
-          <w:sz w:val="24"/>
-          <w:szCs w:val="24"/>
-        </w:rPr>
-        <w:t>Jupyter</w:t>
-      </w:r>
-      <w:proofErr w:type="spellEnd"/>
-      <w:r>
-        <w:rPr>
-          <w:sz w:val="24"/>
-          <w:szCs w:val="24"/>
-        </w:rPr>
-        <w:t xml:space="preserve"> Notebook</w:t>
+        <w:t>Helped team install Anaconda and establish working directory for Jupyter Notebook</w:t>
       </w:r>
       <w:r>
         <w:rPr>
@@ -659,6 +595,13 @@
           <w:szCs w:val="24"/>
         </w:rPr>
         <w:t>s for offline use of JN.</w:t>
+      </w:r>
+      <w:r>
+        <w:rPr>
+          <w:sz w:val="24"/>
+          <w:szCs w:val="24"/>
+        </w:rPr>
+        <w:t>.</w:t>
       </w:r>
     </w:p>
     <w:p>
@@ -865,23 +808,7 @@
           <w:sz w:val="24"/>
           <w:szCs w:val="24"/>
         </w:rPr>
-        <w:t xml:space="preserve">Installing Anaconda and familiarizing </w:t>
-      </w:r>
-      <w:proofErr w:type="spellStart"/>
-      <w:r>
-        <w:rPr>
-          <w:sz w:val="24"/>
-          <w:szCs w:val="24"/>
-        </w:rPr>
-        <w:t>Jupyter</w:t>
-      </w:r>
-      <w:proofErr w:type="spellEnd"/>
-      <w:r>
-        <w:rPr>
-          <w:sz w:val="24"/>
-          <w:szCs w:val="24"/>
-        </w:rPr>
-        <w:t xml:space="preserve"> Notebook</w:t>
+        <w:t>Installing Anaconda and familiarizing Jupyter Notebook</w:t>
       </w:r>
     </w:p>
     <w:p>
@@ -1187,23 +1114,7 @@
           <w:sz w:val="24"/>
           <w:szCs w:val="24"/>
         </w:rPr>
-        <w:t xml:space="preserve">board on standby with </w:t>
-      </w:r>
-      <w:proofErr w:type="spellStart"/>
-      <w:r>
-        <w:rPr>
-          <w:sz w:val="24"/>
-          <w:szCs w:val="24"/>
-        </w:rPr>
-        <w:t>RAMDisk</w:t>
-      </w:r>
-      <w:proofErr w:type="spellEnd"/>
-      <w:r>
-        <w:rPr>
-          <w:sz w:val="24"/>
-          <w:szCs w:val="24"/>
-        </w:rPr>
-        <w:t xml:space="preserve"> waiting for </w:t>
+        <w:t xml:space="preserve">board on standby with RAMDisk waiting for </w:t>
       </w:r>
       <w:r>
         <w:rPr>
@@ -1333,17 +1244,8 @@
           <w:sz w:val="24"/>
           <w:szCs w:val="24"/>
         </w:rPr>
-        <w:t xml:space="preserve">, soft reboots when complete to wipe </w:t>
-      </w:r>
-      <w:proofErr w:type="spellStart"/>
-      <w:r>
-        <w:rPr>
-          <w:sz w:val="24"/>
-          <w:szCs w:val="24"/>
-        </w:rPr>
-        <w:t>RAMDisk</w:t>
-      </w:r>
-      <w:proofErr w:type="spellEnd"/>
+        <w:t>, soft reboots when complete to wipe RAMDisk</w:t>
+      </w:r>
     </w:p>
     <w:p>
       <w:pPr>
@@ -1823,28 +1725,7 @@
           <w:sz w:val="24"/>
           <w:szCs w:val="24"/>
         </w:rPr>
-        <w:t>1</w:t>
-      </w:r>
-      <w:r>
-        <w:rPr>
-          <w:sz w:val="24"/>
-          <w:szCs w:val="24"/>
-        </w:rPr>
-        <w:t>9</w:t>
-      </w:r>
-      <w:r>
-        <w:rPr>
-          <w:sz w:val="24"/>
-          <w:szCs w:val="24"/>
-        </w:rPr>
-        <w:t xml:space="preserve"> – </w:t>
-      </w:r>
-      <w:r>
-        <w:rPr>
-          <w:sz w:val="24"/>
-          <w:szCs w:val="24"/>
-        </w:rPr>
-        <w:t>25</w:t>
+        <w:t>19 – 25</w:t>
       </w:r>
     </w:p>
     <w:p>
@@ -1864,14 +1745,7 @@
           <w:sz w:val="24"/>
           <w:szCs w:val="24"/>
         </w:rPr>
-        <w:t>26</w:t>
-      </w:r>
-      <w:r>
-        <w:rPr>
-          <w:sz w:val="24"/>
-          <w:szCs w:val="24"/>
-        </w:rPr>
-        <w:t xml:space="preserve"> – </w:t>
+        <w:t xml:space="preserve">26 – </w:t>
       </w:r>
       <w:r>
         <w:rPr>
@@ -1992,17 +1866,8 @@
           <w:sz w:val="24"/>
           <w:szCs w:val="24"/>
         </w:rPr>
-        <w:t xml:space="preserve">Talk about implementing 1 on 1 time with </w:t>
-      </w:r>
-      <w:proofErr w:type="spellStart"/>
-      <w:r>
-        <w:rPr>
-          <w:sz w:val="24"/>
-          <w:szCs w:val="24"/>
-        </w:rPr>
-        <w:t>Amalan</w:t>
-      </w:r>
-      <w:proofErr w:type="spellEnd"/>
+        <w:t>Talk about implementing 1 on 1 time with Amalan</w:t>
+      </w:r>
     </w:p>
     <w:p>
       <w:pPr>
@@ -2395,7 +2260,7 @@
         <v:path o:extrusionok="f" gradientshapeok="t" o:connecttype="rect"/>
         <o:lock v:ext="edit" aspectratio="t"/>
       </v:shapetype>
-      <v:shape id="_x0000_i1281" type="#_x0000_t75" style="width:11.25pt;height:11.25pt" o:bullet="t">
+      <v:shape id="_x0000_i1053" type="#_x0000_t75" style="width:11.25pt;height:11.25pt" o:bullet="t">
         <v:imagedata r:id="rId1" o:title="msoBAD3"/>
       </v:shape>
     </w:pict>

</xml_diff>